<commit_message>
fixed TestRunner main method and readme files
</commit_message>
<xml_diff>
--- a/README.docx
+++ b/README.docx
@@ -11,16 +11,11 @@
       <w:pPr>
         <w:jc w:val="center"/>
       </w:pPr>
-      <w:proofErr w:type="spellStart"/>
-      <w:r>
-        <w:t>Homework</w:t>
-      </w:r>
-      <w:proofErr w:type="spellEnd"/>
-      <w:r>
-        <w:t xml:space="preserve"> 1 – Ingegneria del software 1 – </w:t>
-      </w:r>
-      <w:r>
-        <w:t>Febbraio</w:t>
+      <w:r>
+        <w:t xml:space="preserve">Homework 1 – Ingegneria del software 1 – </w:t>
+      </w:r>
+      <w:r>
+        <w:t>Luglio</w:t>
       </w:r>
       <w:r>
         <w:t xml:space="preserve"> 2023</w:t>
@@ -30,21 +25,12 @@
       <w:r>
         <w:t xml:space="preserve">La cartella </w:t>
       </w:r>
-      <w:proofErr w:type="spellStart"/>
-      <w:r>
-        <w:rPr>
-          <w:i/>
-          <w:iCs/>
-        </w:rPr>
-        <w:t>Homework</w:t>
-      </w:r>
-      <w:proofErr w:type="spellEnd"/>
-      <w:r>
-        <w:rPr>
-          <w:i/>
-          <w:iCs/>
-        </w:rPr>
-        <w:t xml:space="preserve"> 1</w:t>
+      <w:r>
+        <w:rPr>
+          <w:i/>
+          <w:iCs/>
+        </w:rPr>
+        <w:t>Homework 1</w:t>
       </w:r>
       <w:r>
         <w:t xml:space="preserve"> contiene:</w:t>
@@ -92,75 +78,72 @@
         <w:jc w:val="both"/>
       </w:pPr>
       <w:r>
-        <w:t xml:space="preserve">La </w:t>
-      </w:r>
-      <w:r>
-        <w:rPr>
-          <w:u w:val="single"/>
-        </w:rPr>
-        <w:t>documentazione del progetto</w:t>
-      </w:r>
-      <w:r>
-        <w:t xml:space="preserve"> </w:t>
-      </w:r>
-      <w:r>
-        <w:t xml:space="preserve">consultabile attraverso </w:t>
-      </w:r>
-      <w:r>
-        <w:t xml:space="preserve">la </w:t>
-      </w:r>
-      <w:proofErr w:type="spellStart"/>
-      <w:r>
-        <w:t>shortcut</w:t>
-      </w:r>
-      <w:proofErr w:type="spellEnd"/>
-      <w:r>
-        <w:t xml:space="preserve"> denominata </w:t>
-      </w:r>
-      <w:proofErr w:type="spellStart"/>
-      <w:r>
-        <w:rPr>
-          <w:i/>
-          <w:iCs/>
-        </w:rPr>
-        <w:t>ProjectDo</w:t>
-      </w:r>
-      <w:r>
-        <w:rPr>
-          <w:i/>
-          <w:iCs/>
-        </w:rPr>
-        <w:t>c</w:t>
-      </w:r>
-      <w:proofErr w:type="spellEnd"/>
-      <w:r>
-        <w:t xml:space="preserve"> </w:t>
-      </w:r>
-      <w:r>
-        <w:t>o tramite</w:t>
-      </w:r>
-      <w:r>
-        <w:t xml:space="preserve"> </w:t>
-      </w:r>
-      <w:r>
-        <w:t xml:space="preserve">il file </w:t>
-      </w:r>
-      <w:r>
-        <w:rPr>
-          <w:i/>
-          <w:iCs/>
-        </w:rPr>
-        <w:t>index.html</w:t>
-      </w:r>
-      <w:r>
-        <w:t xml:space="preserve"> nella cartella </w:t>
-      </w:r>
-      <w:r>
-        <w:rPr>
-          <w:i/>
-          <w:iCs/>
-        </w:rPr>
-        <w:t>/doc</w:t>
+        <w:t xml:space="preserve">La cartella </w:t>
+      </w:r>
+      <w:r>
+        <w:rPr>
+          <w:i/>
+          <w:iCs/>
+        </w:rPr>
+        <w:t>/docs</w:t>
+      </w:r>
+      <w:r>
+        <w:t xml:space="preserve"> contenente le documentazioni del progetto, in particolare:</w:t>
+      </w:r>
+    </w:p>
+    <w:p>
+      <w:pPr>
+        <w:pStyle w:val="Paragrafoelenco"/>
+        <w:numPr>
+          <w:ilvl w:val="0"/>
+          <w:numId w:val="3"/>
+        </w:numPr>
+        <w:jc w:val="both"/>
+      </w:pPr>
+      <w:r>
+        <w:t xml:space="preserve">Da </w:t>
+      </w:r>
+      <w:r>
+        <w:rPr>
+          <w:i/>
+          <w:iCs/>
+        </w:rPr>
+        <w:t>apidocs/index.html</w:t>
+      </w:r>
+      <w:r>
+        <w:t xml:space="preserve"> si può accedere alla documentazione dell’adapter</w:t>
+      </w:r>
+      <w:r>
+        <w:t>;</w:t>
+      </w:r>
+    </w:p>
+    <w:p>
+      <w:pPr>
+        <w:pStyle w:val="Paragrafoelenco"/>
+        <w:numPr>
+          <w:ilvl w:val="0"/>
+          <w:numId w:val="3"/>
+        </w:numPr>
+        <w:jc w:val="both"/>
+      </w:pPr>
+      <w:r>
+        <w:t xml:space="preserve">Da </w:t>
+      </w:r>
+      <w:r>
+        <w:rPr>
+          <w:i/>
+          <w:iCs/>
+        </w:rPr>
+        <w:t>testdocs/surefire-report.html</w:t>
+      </w:r>
+      <w:r>
+        <w:t xml:space="preserve"> si</w:t>
+      </w:r>
+      <w:r>
+        <w:t xml:space="preserve"> può accedere ai report dei test eseguiti</w:t>
+      </w:r>
+      <w:r>
+        <w:t xml:space="preserve"> e relative Test Suite e Test Cases</w:t>
       </w:r>
       <w:r>
         <w:t>;</w:t>
@@ -176,25 +159,27 @@
         <w:jc w:val="both"/>
       </w:pPr>
       <w:r>
-        <w:t xml:space="preserve">Il </w:t>
-      </w:r>
-      <w:r>
-        <w:t>documento</w:t>
-      </w:r>
-      <w:r>
-        <w:t xml:space="preserve"> di </w:t>
-      </w:r>
-      <w:proofErr w:type="spellStart"/>
-      <w:r>
-        <w:rPr>
-          <w:i/>
-          <w:iCs/>
-        </w:rPr>
-        <w:t>TestSuite</w:t>
-      </w:r>
-      <w:proofErr w:type="spellEnd"/>
-      <w:r>
-        <w:t>;</w:t>
+        <w:t xml:space="preserve">La cartella </w:t>
+      </w:r>
+      <w:r>
+        <w:rPr>
+          <w:i/>
+          <w:iCs/>
+        </w:rPr>
+        <w:t>/</w:t>
+      </w:r>
+      <w:r>
+        <w:rPr>
+          <w:i/>
+          <w:iCs/>
+        </w:rPr>
+        <w:t>target</w:t>
+      </w:r>
+      <w:r>
+        <w:t xml:space="preserve"> contenente </w:t>
+      </w:r>
+      <w:r>
+        <w:t>i file .class del progetto;</w:t>
       </w:r>
     </w:p>
     <w:p>
@@ -207,70 +192,158 @@
         <w:jc w:val="both"/>
       </w:pPr>
       <w:r>
-        <w:t xml:space="preserve">Il </w:t>
-      </w:r>
-      <w:r>
-        <w:rPr>
-          <w:u w:val="single"/>
-        </w:rPr>
-        <w:t xml:space="preserve">Test Cases </w:t>
-      </w:r>
-      <w:proofErr w:type="spellStart"/>
-      <w:r>
-        <w:rPr>
-          <w:u w:val="single"/>
-        </w:rPr>
-        <w:t>Execution</w:t>
-      </w:r>
-      <w:proofErr w:type="spellEnd"/>
-      <w:r>
-        <w:rPr>
-          <w:u w:val="single"/>
-        </w:rPr>
-        <w:t xml:space="preserve"> Record</w:t>
-      </w:r>
-      <w:r>
-        <w:t xml:space="preserve"> consultabile attraverso la </w:t>
-      </w:r>
-      <w:proofErr w:type="spellStart"/>
-      <w:r>
-        <w:t>shortcut</w:t>
-      </w:r>
-      <w:proofErr w:type="spellEnd"/>
-      <w:r>
-        <w:t xml:space="preserve"> denominata </w:t>
-      </w:r>
-      <w:proofErr w:type="spellStart"/>
-      <w:r>
-        <w:rPr>
-          <w:i/>
-          <w:iCs/>
-        </w:rPr>
-        <w:t>TestCasesExecutionRecor</w:t>
-      </w:r>
-      <w:r>
-        <w:rPr>
-          <w:i/>
-          <w:iCs/>
-        </w:rPr>
-        <w:t>d</w:t>
-      </w:r>
-      <w:proofErr w:type="spellEnd"/>
-      <w:r>
-        <w:t xml:space="preserve"> o tramite il file </w:t>
-      </w:r>
-      <w:r>
-        <w:t xml:space="preserve">surefire-report.html nella cartella </w:t>
-      </w:r>
-      <w:r>
-        <w:rPr>
-          <w:i/>
-          <w:iCs/>
-        </w:rPr>
-        <w:t>/site</w:t>
+        <w:t xml:space="preserve">La cartella </w:t>
+      </w:r>
+      <w:r>
+        <w:rPr>
+          <w:i/>
+          <w:iCs/>
+        </w:rPr>
+        <w:t>/</w:t>
+      </w:r>
+      <w:r>
+        <w:rPr>
+          <w:i/>
+          <w:iCs/>
+        </w:rPr>
+        <w:t>src</w:t>
+      </w:r>
+      <w:r>
+        <w:t xml:space="preserve"> contenente:</w:t>
+      </w:r>
+    </w:p>
+    <w:p>
+      <w:pPr>
+        <w:pStyle w:val="Paragrafoelenco"/>
+        <w:numPr>
+          <w:ilvl w:val="0"/>
+          <w:numId w:val="2"/>
+        </w:numPr>
+        <w:jc w:val="both"/>
+      </w:pPr>
+      <w:r>
+        <w:t xml:space="preserve">La cartella </w:t>
+      </w:r>
+      <w:r>
+        <w:rPr>
+          <w:i/>
+          <w:iCs/>
+        </w:rPr>
+        <w:t>/myAdapter</w:t>
+      </w:r>
+      <w:r>
+        <w:t xml:space="preserve"> contenente i file .java </w:t>
+      </w:r>
+      <w:r>
+        <w:rPr>
+          <w:i/>
+          <w:iCs/>
+        </w:rPr>
+        <w:t>HCollection</w:t>
+      </w:r>
+      <w:r>
+        <w:t xml:space="preserve">, </w:t>
+      </w:r>
+      <w:r>
+        <w:rPr>
+          <w:i/>
+          <w:iCs/>
+        </w:rPr>
+        <w:t>HIterator</w:t>
+      </w:r>
+      <w:r>
+        <w:t xml:space="preserve">, </w:t>
+      </w:r>
+      <w:r>
+        <w:rPr>
+          <w:i/>
+          <w:iCs/>
+        </w:rPr>
+        <w:t>HMap</w:t>
+      </w:r>
+      <w:r>
+        <w:t xml:space="preserve">, </w:t>
+      </w:r>
+      <w:r>
+        <w:rPr>
+          <w:i/>
+          <w:iCs/>
+        </w:rPr>
+        <w:t>HSet</w:t>
+      </w:r>
+      <w:r>
+        <w:t xml:space="preserve">, </w:t>
+      </w:r>
+      <w:r>
+        <w:rPr>
+          <w:i/>
+          <w:iCs/>
+        </w:rPr>
+        <w:t>MapAdatper</w:t>
       </w:r>
       <w:r>
         <w:t>;</w:t>
+      </w:r>
+    </w:p>
+    <w:p>
+      <w:pPr>
+        <w:pStyle w:val="Paragrafoelenco"/>
+        <w:numPr>
+          <w:ilvl w:val="0"/>
+          <w:numId w:val="2"/>
+        </w:numPr>
+        <w:jc w:val="both"/>
+      </w:pPr>
+      <w:r>
+        <w:t xml:space="preserve">La cartella </w:t>
+      </w:r>
+      <w:r>
+        <w:rPr>
+          <w:i/>
+          <w:iCs/>
+        </w:rPr>
+        <w:t>/myTest</w:t>
+      </w:r>
+      <w:r>
+        <w:t xml:space="preserve"> contenente i file di test .java </w:t>
+      </w:r>
+      <w:r>
+        <w:rPr>
+          <w:i/>
+          <w:iCs/>
+        </w:rPr>
+        <w:t xml:space="preserve">MapAdapterEntrySetTest, </w:t>
+      </w:r>
+      <w:r>
+        <w:rPr>
+          <w:i/>
+          <w:iCs/>
+        </w:rPr>
+        <w:t xml:space="preserve">MapAdapterKeySetTest, </w:t>
+      </w:r>
+      <w:r>
+        <w:rPr>
+          <w:i/>
+          <w:iCs/>
+        </w:rPr>
+        <w:t xml:space="preserve">MapAdapterTest, </w:t>
+      </w:r>
+      <w:r>
+        <w:rPr>
+          <w:i/>
+          <w:iCs/>
+        </w:rPr>
+        <w:t xml:space="preserve">MapAdapterValuesCollectionTest, </w:t>
+      </w:r>
+      <w:r>
+        <w:rPr>
+          <w:i/>
+          <w:iCs/>
+        </w:rPr>
+        <w:t>TestRunner</w:t>
+      </w:r>
+      <w:r>
+        <w:t>.</w:t>
       </w:r>
     </w:p>
     <w:p>
@@ -290,31 +363,10 @@
           <w:i/>
           <w:iCs/>
         </w:rPr>
-        <w:t>/</w:t>
-      </w:r>
-      <w:proofErr w:type="spellStart"/>
-      <w:r>
-        <w:rPr>
-          <w:i/>
-          <w:iCs/>
-        </w:rPr>
-        <w:t>lib</w:t>
-      </w:r>
-      <w:proofErr w:type="spellEnd"/>
-      <w:r>
-        <w:t xml:space="preserve"> contenente le librerie utilizzate nel progetto (cartella necessaria per il testing da VS Code, si veda il file </w:t>
-      </w:r>
-      <w:proofErr w:type="spellStart"/>
-      <w:r>
-        <w:rPr>
-          <w:i/>
-          <w:iCs/>
-        </w:rPr>
-        <w:t>TestSuite</w:t>
-      </w:r>
-      <w:proofErr w:type="spellEnd"/>
-      <w:r>
-        <w:t xml:space="preserve"> per maggiori dettagli)</w:t>
+        <w:t>/matcher</w:t>
+      </w:r>
+      <w:r>
+        <w:t xml:space="preserve"> contenente le librerie utilizzate</w:t>
       </w:r>
       <w:r>
         <w:t>;</w:t>
@@ -322,315 +374,52 @@
     </w:p>
     <w:p>
       <w:pPr>
-        <w:pStyle w:val="Paragrafoelenco"/>
-        <w:numPr>
-          <w:ilvl w:val="0"/>
-          <w:numId w:val="1"/>
-        </w:numPr>
         <w:jc w:val="both"/>
       </w:pPr>
-      <w:r>
-        <w:t xml:space="preserve">La cartella </w:t>
-      </w:r>
-      <w:r>
-        <w:rPr>
-          <w:i/>
-          <w:iCs/>
-        </w:rPr>
-        <w:t>/code</w:t>
-      </w:r>
-      <w:r>
-        <w:t xml:space="preserve"> contenente:</w:t>
-      </w:r>
-    </w:p>
-    <w:p>
-      <w:pPr>
-        <w:pStyle w:val="Paragrafoelenco"/>
-        <w:numPr>
-          <w:ilvl w:val="0"/>
-          <w:numId w:val="2"/>
-        </w:numPr>
+    </w:p>
+    <w:p>
+      <w:pPr>
         <w:jc w:val="both"/>
       </w:pPr>
-      <w:r>
-        <w:t xml:space="preserve">La cartella </w:t>
-      </w:r>
-      <w:r>
-        <w:rPr>
-          <w:i/>
-          <w:iCs/>
-        </w:rPr>
-        <w:t>/</w:t>
-      </w:r>
-      <w:proofErr w:type="spellStart"/>
-      <w:r>
-        <w:rPr>
-          <w:i/>
-          <w:iCs/>
-        </w:rPr>
-        <w:t>matcher</w:t>
-      </w:r>
-      <w:proofErr w:type="spellEnd"/>
-      <w:r>
-        <w:t xml:space="preserve"> contenente le librerie utilizzate e necessarie per il matching</w:t>
-      </w:r>
-      <w:r>
-        <w:t xml:space="preserve">, testing e </w:t>
-      </w:r>
-      <w:r>
-        <w:t>compilazione del progetto;</w:t>
-      </w:r>
-    </w:p>
-    <w:p>
-      <w:pPr>
-        <w:pStyle w:val="Paragrafoelenco"/>
-        <w:numPr>
-          <w:ilvl w:val="0"/>
-          <w:numId w:val="2"/>
-        </w:numPr>
+    </w:p>
+    <w:p>
+      <w:pPr>
         <w:jc w:val="both"/>
       </w:pPr>
       <w:r>
-        <w:t xml:space="preserve">La cartella </w:t>
-      </w:r>
-      <w:r>
-        <w:rPr>
-          <w:i/>
-          <w:iCs/>
-        </w:rPr>
-        <w:t>/</w:t>
-      </w:r>
-      <w:proofErr w:type="spellStart"/>
-      <w:r>
-        <w:rPr>
-          <w:i/>
-          <w:iCs/>
-        </w:rPr>
-        <w:t>myAdapter</w:t>
-      </w:r>
-      <w:proofErr w:type="spellEnd"/>
-      <w:r>
-        <w:t xml:space="preserve"> contenente i file .java </w:t>
-      </w:r>
-      <w:proofErr w:type="spellStart"/>
-      <w:r>
-        <w:rPr>
-          <w:i/>
-          <w:iCs/>
-        </w:rPr>
-        <w:t>HCollection</w:t>
-      </w:r>
-      <w:proofErr w:type="spellEnd"/>
-      <w:r>
-        <w:t xml:space="preserve">, </w:t>
-      </w:r>
-      <w:proofErr w:type="spellStart"/>
-      <w:r>
-        <w:rPr>
-          <w:i/>
-          <w:iCs/>
-        </w:rPr>
-        <w:t>HIterator</w:t>
-      </w:r>
-      <w:proofErr w:type="spellEnd"/>
-      <w:r>
-        <w:t xml:space="preserve">, </w:t>
-      </w:r>
-      <w:proofErr w:type="spellStart"/>
-      <w:r>
-        <w:rPr>
-          <w:i/>
-          <w:iCs/>
-        </w:rPr>
-        <w:t>HMap</w:t>
-      </w:r>
-      <w:proofErr w:type="spellEnd"/>
-      <w:r>
-        <w:t xml:space="preserve">, </w:t>
-      </w:r>
-      <w:proofErr w:type="spellStart"/>
-      <w:r>
-        <w:rPr>
-          <w:i/>
-          <w:iCs/>
-        </w:rPr>
-        <w:t>HSet</w:t>
-      </w:r>
-      <w:proofErr w:type="spellEnd"/>
-      <w:r>
-        <w:t xml:space="preserve">, </w:t>
-      </w:r>
-      <w:proofErr w:type="spellStart"/>
-      <w:r>
-        <w:rPr>
-          <w:i/>
-          <w:iCs/>
-        </w:rPr>
-        <w:t>MapAdatper</w:t>
-      </w:r>
-      <w:proofErr w:type="spellEnd"/>
-      <w:r>
-        <w:t>;</w:t>
-      </w:r>
-    </w:p>
-    <w:p>
-      <w:pPr>
-        <w:pStyle w:val="Paragrafoelenco"/>
-        <w:numPr>
-          <w:ilvl w:val="0"/>
-          <w:numId w:val="2"/>
-        </w:numPr>
-        <w:jc w:val="both"/>
-      </w:pPr>
-      <w:r>
-        <w:t xml:space="preserve">La cartella </w:t>
-      </w:r>
-      <w:r>
-        <w:rPr>
-          <w:i/>
-          <w:iCs/>
-        </w:rPr>
-        <w:t>/</w:t>
-      </w:r>
-      <w:proofErr w:type="spellStart"/>
-      <w:r>
-        <w:rPr>
-          <w:i/>
-          <w:iCs/>
-        </w:rPr>
-        <w:t>myTest</w:t>
-      </w:r>
-      <w:proofErr w:type="spellEnd"/>
-      <w:r>
-        <w:t xml:space="preserve"> contenente i file di test .java </w:t>
-      </w:r>
-      <w:proofErr w:type="spellStart"/>
-      <w:r>
-        <w:rPr>
-          <w:i/>
-          <w:iCs/>
-        </w:rPr>
-        <w:t>MapAdapterEntrySetTest</w:t>
-      </w:r>
-      <w:proofErr w:type="spellEnd"/>
-      <w:r>
-        <w:t xml:space="preserve">, </w:t>
-      </w:r>
-      <w:proofErr w:type="spellStart"/>
-      <w:r>
-        <w:rPr>
-          <w:i/>
-          <w:iCs/>
-        </w:rPr>
-        <w:t>MapAdapterTest</w:t>
-      </w:r>
-      <w:proofErr w:type="spellEnd"/>
-      <w:r>
-        <w:t xml:space="preserve">, </w:t>
-      </w:r>
-      <w:proofErr w:type="spellStart"/>
-      <w:r>
-        <w:rPr>
-          <w:i/>
-          <w:iCs/>
-        </w:rPr>
-        <w:t>TestRunner</w:t>
-      </w:r>
-      <w:proofErr w:type="spellEnd"/>
-      <w:r>
-        <w:t>;</w:t>
-      </w:r>
-    </w:p>
-    <w:p>
-      <w:pPr>
-        <w:pStyle w:val="Paragrafoelenco"/>
-        <w:numPr>
-          <w:ilvl w:val="0"/>
-          <w:numId w:val="2"/>
-        </w:numPr>
-        <w:jc w:val="both"/>
-      </w:pPr>
-      <w:r>
-        <w:t xml:space="preserve">Un file </w:t>
-      </w:r>
-      <w:r>
-        <w:rPr>
-          <w:i/>
-          <w:iCs/>
-        </w:rPr>
-        <w:t>README</w:t>
-      </w:r>
-      <w:r>
-        <w:t xml:space="preserve"> contenente dettagli su come costruire l’ambiente per la compilazione ed esecuzione del progetto;</w:t>
-      </w:r>
-    </w:p>
-    <w:p>
-      <w:pPr>
-        <w:pStyle w:val="Paragrafoelenco"/>
-        <w:numPr>
-          <w:ilvl w:val="0"/>
-          <w:numId w:val="2"/>
-        </w:numPr>
-        <w:jc w:val="both"/>
-      </w:pPr>
-      <w:r>
-        <w:t xml:space="preserve">I file </w:t>
-      </w:r>
-      <w:proofErr w:type="spellStart"/>
-      <w:r>
-        <w:t>bash</w:t>
-      </w:r>
-      <w:proofErr w:type="spellEnd"/>
-      <w:r>
-        <w:t xml:space="preserve"> </w:t>
-      </w:r>
-      <w:proofErr w:type="spellStart"/>
-      <w:r>
-        <w:rPr>
-          <w:i/>
-          <w:iCs/>
-        </w:rPr>
-        <w:t>testLinux</w:t>
-      </w:r>
-      <w:proofErr w:type="spellEnd"/>
-      <w:r>
-        <w:t xml:space="preserve"> e </w:t>
-      </w:r>
-      <w:proofErr w:type="spellStart"/>
-      <w:r>
-        <w:rPr>
-          <w:i/>
-          <w:iCs/>
-        </w:rPr>
-        <w:t>testWin</w:t>
-      </w:r>
-      <w:proofErr w:type="spellEnd"/>
-      <w:r>
-        <w:t xml:space="preserve"> per la compilazione e test del progetto in maniera automatica;</w:t>
-      </w:r>
-    </w:p>
-    <w:p>
-      <w:pPr>
-        <w:pStyle w:val="Paragrafoelenco"/>
-        <w:numPr>
-          <w:ilvl w:val="0"/>
-          <w:numId w:val="2"/>
-        </w:numPr>
-        <w:jc w:val="both"/>
-      </w:pPr>
-      <w:r>
-        <w:t xml:space="preserve">Dopo la compilazione del progetto verrà generata una cartella </w:t>
-      </w:r>
-      <w:r>
-        <w:rPr>
-          <w:i/>
-          <w:iCs/>
-        </w:rPr>
-        <w:t>/bin</w:t>
-      </w:r>
-      <w:r>
-        <w:t xml:space="preserve"> contenente i file .class;</w:t>
-      </w:r>
+        <w:t>Comando usato per avviare i test da riga di comando:</w:t>
+      </w:r>
+    </w:p>
+    <w:p>
+      <w:pPr>
+        <w:jc w:val="center"/>
+        <w:rPr>
+          <w:i/>
+          <w:iCs/>
+          <w:color w:val="EEFFFF"/>
+          <w:sz w:val="18"/>
+          <w:szCs w:val="18"/>
+          <w:lang w:val="en-US" w:eastAsia="it-IT"/>
+        </w:rPr>
+      </w:pPr>
+      <w:r>
+        <w:rPr>
+          <w:i/>
+          <w:iCs/>
+          <w:sz w:val="18"/>
+          <w:szCs w:val="18"/>
+          <w:lang w:val="en-US" w:eastAsia="it-IT"/>
+        </w:rPr>
+        <w:t>java -cp ".\matcher\junit-4.13.jar;.\matcher\hamcrest-core-1.3.jar;target" org.junit.runner.JUnitCore myTest.TestRunner</w:t>
+      </w:r>
+    </w:p>
+    <w:p>
+      <w:pPr>
+        <w:jc w:val="center"/>
+        <w:rPr>
+          <w:lang w:val="en-US"/>
+        </w:rPr>
+      </w:pPr>
     </w:p>
     <w:sectPr>
       <w:pgSz w:w="11906" w:h="16838"/>
@@ -645,6 +434,178 @@
 <file path=word/numbering.xml><?xml version="1.0" encoding="utf-8"?>
 <w:numbering xmlns:wpc="http://schemas.microsoft.com/office/word/2010/wordprocessingCanvas" xmlns:cx="http://schemas.microsoft.com/office/drawing/2014/chartex" xmlns:cx1="http://schemas.microsoft.com/office/drawing/2015/9/8/chartex" xmlns:cx2="http://schemas.microsoft.com/office/drawing/2015/10/21/chartex" xmlns:cx3="http://schemas.microsoft.com/office/drawing/2016/5/9/chartex" xmlns:cx4="http://schemas.microsoft.com/office/drawing/2016/5/10/chartex" xmlns:cx5="http://schemas.microsoft.com/office/drawing/2016/5/11/chartex" xmlns:cx6="http://schemas.microsoft.com/office/drawing/2016/5/12/chartex" xmlns:cx7="http://schemas.microsoft.com/office/drawing/2016/5/13/chartex" xmlns:cx8="http://schemas.microsoft.com/office/drawing/2016/5/14/chartex" xmlns:mc="http://schemas.openxmlformats.org/markup-compatibility/2006" xmlns:aink="http://schemas.microsoft.com/office/drawing/2016/ink" xmlns:am3d="http://schemas.microsoft.com/office/drawing/2017/model3d" xmlns:o="urn:schemas-microsoft-com:office:office" xmlns:oel="http://schemas.microsoft.com/office/2019/extlst" xmlns:r="http://schemas.openxmlformats.org/officeDocument/2006/relationships" xmlns:m="http://schemas.openxmlformats.org/officeDocument/2006/math" xmlns:v="urn:schemas-microsoft-com:vml" xmlns:wp14="http://schemas.microsoft.com/office/word/2010/wordprocessingDrawing" xmlns:wp="http://schemas.openxmlformats.org/drawingml/2006/wordprocessingDrawing" xmlns:w10="urn:schemas-microsoft-com:office:word" xmlns:w="http://schemas.openxmlformats.org/wordprocessingml/2006/main" xmlns:w14="http://schemas.microsoft.com/office/word/2010/wordml" xmlns:w15="http://schemas.microsoft.com/office/word/2012/wordml" xmlns:w16cex="http://schemas.microsoft.com/office/word/2018/wordml/cex" xmlns:w16cid="http://schemas.microsoft.com/office/word/2016/wordml/cid" xmlns:w16="http://schemas.microsoft.com/office/word/2018/wordml" xmlns:w16sdtdh="http://schemas.microsoft.com/office/word/2020/wordml/sdtdatahash" xmlns:w16se="http://schemas.microsoft.com/office/word/2015/wordml/symex" xmlns:wpg="http://schemas.microsoft.com/office/word/2010/wordprocessingGroup" xmlns:wpi="http://schemas.microsoft.com/office/word/2010/wordprocessingInk" xmlns:wne="http://schemas.microsoft.com/office/word/2006/wordml" xmlns:wps="http://schemas.microsoft.com/office/word/2010/wordprocessingShape" mc:Ignorable="w14 w15 w16se w16cid w16 w16cex w16sdtdh wp14">
   <w:abstractNum w:abstractNumId="0" w15:restartNumberingAfterBreak="0">
+    <w:nsid w:val="08832D3A"/>
+    <w:multiLevelType w:val="hybridMultilevel"/>
+    <w:tmpl w:val="73E0B9B4"/>
+    <w:lvl w:ilvl="0" w:tplc="0410000F">
+      <w:start w:val="1"/>
+      <w:numFmt w:val="decimal"/>
+      <w:lvlText w:val="%1."/>
+      <w:lvlJc w:val="left"/>
+      <w:pPr>
+        <w:ind w:left="1485" w:hanging="360"/>
+      </w:pPr>
+    </w:lvl>
+    <w:lvl w:ilvl="1" w:tplc="04100019" w:tentative="1">
+      <w:start w:val="1"/>
+      <w:numFmt w:val="lowerLetter"/>
+      <w:lvlText w:val="%2."/>
+      <w:lvlJc w:val="left"/>
+      <w:pPr>
+        <w:ind w:left="2205" w:hanging="360"/>
+      </w:pPr>
+    </w:lvl>
+    <w:lvl w:ilvl="2" w:tplc="0410001B" w:tentative="1">
+      <w:start w:val="1"/>
+      <w:numFmt w:val="lowerRoman"/>
+      <w:lvlText w:val="%3."/>
+      <w:lvlJc w:val="right"/>
+      <w:pPr>
+        <w:ind w:left="2925" w:hanging="180"/>
+      </w:pPr>
+    </w:lvl>
+    <w:lvl w:ilvl="3" w:tplc="0410000F" w:tentative="1">
+      <w:start w:val="1"/>
+      <w:numFmt w:val="decimal"/>
+      <w:lvlText w:val="%4."/>
+      <w:lvlJc w:val="left"/>
+      <w:pPr>
+        <w:ind w:left="3645" w:hanging="360"/>
+      </w:pPr>
+    </w:lvl>
+    <w:lvl w:ilvl="4" w:tplc="04100019" w:tentative="1">
+      <w:start w:val="1"/>
+      <w:numFmt w:val="lowerLetter"/>
+      <w:lvlText w:val="%5."/>
+      <w:lvlJc w:val="left"/>
+      <w:pPr>
+        <w:ind w:left="4365" w:hanging="360"/>
+      </w:pPr>
+    </w:lvl>
+    <w:lvl w:ilvl="5" w:tplc="0410001B" w:tentative="1">
+      <w:start w:val="1"/>
+      <w:numFmt w:val="lowerRoman"/>
+      <w:lvlText w:val="%6."/>
+      <w:lvlJc w:val="right"/>
+      <w:pPr>
+        <w:ind w:left="5085" w:hanging="180"/>
+      </w:pPr>
+    </w:lvl>
+    <w:lvl w:ilvl="6" w:tplc="0410000F" w:tentative="1">
+      <w:start w:val="1"/>
+      <w:numFmt w:val="decimal"/>
+      <w:lvlText w:val="%7."/>
+      <w:lvlJc w:val="left"/>
+      <w:pPr>
+        <w:ind w:left="5805" w:hanging="360"/>
+      </w:pPr>
+    </w:lvl>
+    <w:lvl w:ilvl="7" w:tplc="04100019" w:tentative="1">
+      <w:start w:val="1"/>
+      <w:numFmt w:val="lowerLetter"/>
+      <w:lvlText w:val="%8."/>
+      <w:lvlJc w:val="left"/>
+      <w:pPr>
+        <w:ind w:left="6525" w:hanging="360"/>
+      </w:pPr>
+    </w:lvl>
+    <w:lvl w:ilvl="8" w:tplc="0410001B" w:tentative="1">
+      <w:start w:val="1"/>
+      <w:numFmt w:val="lowerRoman"/>
+      <w:lvlText w:val="%9."/>
+      <w:lvlJc w:val="right"/>
+      <w:pPr>
+        <w:ind w:left="7245" w:hanging="180"/>
+      </w:pPr>
+    </w:lvl>
+  </w:abstractNum>
+  <w:abstractNum w:abstractNumId="1" w15:restartNumberingAfterBreak="0">
+    <w:nsid w:val="1C272B82"/>
+    <w:multiLevelType w:val="hybridMultilevel"/>
+    <w:tmpl w:val="A45A8692"/>
+    <w:lvl w:ilvl="0" w:tplc="0410000F">
+      <w:start w:val="1"/>
+      <w:numFmt w:val="decimal"/>
+      <w:lvlText w:val="%1."/>
+      <w:lvlJc w:val="left"/>
+      <w:pPr>
+        <w:ind w:left="1440" w:hanging="360"/>
+      </w:pPr>
+    </w:lvl>
+    <w:lvl w:ilvl="1" w:tplc="04100019" w:tentative="1">
+      <w:start w:val="1"/>
+      <w:numFmt w:val="lowerLetter"/>
+      <w:lvlText w:val="%2."/>
+      <w:lvlJc w:val="left"/>
+      <w:pPr>
+        <w:ind w:left="2160" w:hanging="360"/>
+      </w:pPr>
+    </w:lvl>
+    <w:lvl w:ilvl="2" w:tplc="0410001B" w:tentative="1">
+      <w:start w:val="1"/>
+      <w:numFmt w:val="lowerRoman"/>
+      <w:lvlText w:val="%3."/>
+      <w:lvlJc w:val="right"/>
+      <w:pPr>
+        <w:ind w:left="2880" w:hanging="180"/>
+      </w:pPr>
+    </w:lvl>
+    <w:lvl w:ilvl="3" w:tplc="0410000F" w:tentative="1">
+      <w:start w:val="1"/>
+      <w:numFmt w:val="decimal"/>
+      <w:lvlText w:val="%4."/>
+      <w:lvlJc w:val="left"/>
+      <w:pPr>
+        <w:ind w:left="3600" w:hanging="360"/>
+      </w:pPr>
+    </w:lvl>
+    <w:lvl w:ilvl="4" w:tplc="04100019" w:tentative="1">
+      <w:start w:val="1"/>
+      <w:numFmt w:val="lowerLetter"/>
+      <w:lvlText w:val="%5."/>
+      <w:lvlJc w:val="left"/>
+      <w:pPr>
+        <w:ind w:left="4320" w:hanging="360"/>
+      </w:pPr>
+    </w:lvl>
+    <w:lvl w:ilvl="5" w:tplc="0410001B" w:tentative="1">
+      <w:start w:val="1"/>
+      <w:numFmt w:val="lowerRoman"/>
+      <w:lvlText w:val="%6."/>
+      <w:lvlJc w:val="right"/>
+      <w:pPr>
+        <w:ind w:left="5040" w:hanging="180"/>
+      </w:pPr>
+    </w:lvl>
+    <w:lvl w:ilvl="6" w:tplc="0410000F" w:tentative="1">
+      <w:start w:val="1"/>
+      <w:numFmt w:val="decimal"/>
+      <w:lvlText w:val="%7."/>
+      <w:lvlJc w:val="left"/>
+      <w:pPr>
+        <w:ind w:left="5760" w:hanging="360"/>
+      </w:pPr>
+    </w:lvl>
+    <w:lvl w:ilvl="7" w:tplc="04100019" w:tentative="1">
+      <w:start w:val="1"/>
+      <w:numFmt w:val="lowerLetter"/>
+      <w:lvlText w:val="%8."/>
+      <w:lvlJc w:val="left"/>
+      <w:pPr>
+        <w:ind w:left="6480" w:hanging="360"/>
+      </w:pPr>
+    </w:lvl>
+    <w:lvl w:ilvl="8" w:tplc="0410001B" w:tentative="1">
+      <w:start w:val="1"/>
+      <w:numFmt w:val="lowerRoman"/>
+      <w:lvlText w:val="%9."/>
+      <w:lvlJc w:val="right"/>
+      <w:pPr>
+        <w:ind w:left="7200" w:hanging="180"/>
+      </w:pPr>
+    </w:lvl>
+  </w:abstractNum>
+  <w:abstractNum w:abstractNumId="2" w15:restartNumberingAfterBreak="0">
     <w:nsid w:val="2C75524B"/>
     <w:multiLevelType w:val="hybridMultilevel"/>
     <w:tmpl w:val="AF18AF98"/>
@@ -730,7 +691,7 @@
       </w:pPr>
     </w:lvl>
   </w:abstractNum>
-  <w:abstractNum w:abstractNumId="1" w15:restartNumberingAfterBreak="0">
+  <w:abstractNum w:abstractNumId="3" w15:restartNumberingAfterBreak="0">
     <w:nsid w:val="78DF5C0D"/>
     <w:multiLevelType w:val="hybridMultilevel"/>
     <w:tmpl w:val="6C08C956"/>
@@ -844,9 +805,15 @@
     </w:lvl>
   </w:abstractNum>
   <w:num w:numId="1" w16cid:durableId="310328687">
+    <w:abstractNumId w:val="3"/>
+  </w:num>
+  <w:num w:numId="2" w16cid:durableId="369915505">
+    <w:abstractNumId w:val="2"/>
+  </w:num>
+  <w:num w:numId="3" w16cid:durableId="464079660">
     <w:abstractNumId w:val="1"/>
   </w:num>
-  <w:num w:numId="2" w16cid:durableId="369915505">
+  <w:num w:numId="4" w16cid:durableId="1928611527">
     <w:abstractNumId w:val="0"/>
   </w:num>
 </w:numbering>
@@ -975,6 +942,7 @@
     <w:lsdException w:name="HTML Sample" w:semiHidden="1" w:unhideWhenUsed="1"/>
     <w:lsdException w:name="HTML Typewriter" w:semiHidden="1" w:unhideWhenUsed="1"/>
     <w:lsdException w:name="HTML Variable" w:semiHidden="1" w:unhideWhenUsed="1"/>
+    <w:lsdException w:name="Normal Table" w:semiHidden="1" w:unhideWhenUsed="1"/>
     <w:lsdException w:name="annotation subject" w:semiHidden="1" w:unhideWhenUsed="1"/>
     <w:lsdException w:name="No List" w:semiHidden="1" w:unhideWhenUsed="1"/>
     <w:lsdException w:name="Outline List 1" w:semiHidden="1" w:unhideWhenUsed="1"/>
@@ -1021,8 +989,10 @@
     <w:lsdException w:name="Table Subtle 2" w:semiHidden="1" w:unhideWhenUsed="1"/>
     <w:lsdException w:name="Table Web 1" w:semiHidden="1" w:unhideWhenUsed="1"/>
     <w:lsdException w:name="Table Web 2" w:semiHidden="1" w:unhideWhenUsed="1"/>
+    <w:lsdException w:name="Table Web 3" w:semiHidden="1" w:unhideWhenUsed="1"/>
     <w:lsdException w:name="Balloon Text" w:semiHidden="1" w:unhideWhenUsed="1"/>
     <w:lsdException w:name="Table Grid" w:uiPriority="39"/>
+    <w:lsdException w:name="Table Theme" w:semiHidden="1" w:unhideWhenUsed="1"/>
     <w:lsdException w:name="Placeholder Text" w:semiHidden="1"/>
     <w:lsdException w:name="No Spacing" w:uiPriority="1" w:qFormat="1"/>
     <w:lsdException w:name="Light Shading" w:uiPriority="60"/>

</xml_diff>

<commit_message>
added simple compilation scripts and readme files update
</commit_message>
<xml_diff>
--- a/README.docx
+++ b/README.docx
@@ -11,12 +11,19 @@
       <w:pPr>
         <w:jc w:val="center"/>
       </w:pPr>
-      <w:r>
-        <w:t xml:space="preserve">Homework 1 – Ingegneria del software 1 – </w:t>
-      </w:r>
+      <w:proofErr w:type="spellStart"/>
+      <w:r>
+        <w:t>Homework</w:t>
+      </w:r>
+      <w:proofErr w:type="spellEnd"/>
+      <w:r>
+        <w:t xml:space="preserve"> 1 – Ingegneria del software 1 – </w:t>
+      </w:r>
+      <w:proofErr w:type="gramStart"/>
       <w:r>
         <w:t>Luglio</w:t>
       </w:r>
+      <w:proofErr w:type="gramEnd"/>
       <w:r>
         <w:t xml:space="preserve"> 2023</w:t>
       </w:r>
@@ -25,12 +32,21 @@
       <w:r>
         <w:t xml:space="preserve">La cartella </w:t>
       </w:r>
-      <w:r>
-        <w:rPr>
-          <w:i/>
-          <w:iCs/>
-        </w:rPr>
-        <w:t>Homework 1</w:t>
+      <w:proofErr w:type="spellStart"/>
+      <w:r>
+        <w:rPr>
+          <w:i/>
+          <w:iCs/>
+        </w:rPr>
+        <w:t>Homework</w:t>
+      </w:r>
+      <w:proofErr w:type="spellEnd"/>
+      <w:r>
+        <w:rPr>
+          <w:i/>
+          <w:iCs/>
+        </w:rPr>
+        <w:t xml:space="preserve"> 1</w:t>
       </w:r>
       <w:r>
         <w:t xml:space="preserve"> contiene:</w:t>
@@ -85,8 +101,17 @@
           <w:i/>
           <w:iCs/>
         </w:rPr>
-        <w:t>/docs</w:t>
-      </w:r>
+        <w:t>/</w:t>
+      </w:r>
+      <w:proofErr w:type="spellStart"/>
+      <w:r>
+        <w:rPr>
+          <w:i/>
+          <w:iCs/>
+        </w:rPr>
+        <w:t>docs</w:t>
+      </w:r>
+      <w:proofErr w:type="spellEnd"/>
       <w:r>
         <w:t xml:space="preserve"> contenente le documentazioni del progetto, in particolare:</w:t>
       </w:r>
@@ -104,15 +129,32 @@
         <w:t xml:space="preserve">Da </w:t>
       </w:r>
       <w:r>
-        <w:rPr>
-          <w:i/>
-          <w:iCs/>
-        </w:rPr>
-        <w:t>apidocs/index.html</w:t>
-      </w:r>
-      <w:r>
-        <w:t xml:space="preserve"> si può accedere alla documentazione dell’adapter</w:t>
-      </w:r>
+        <w:t>/</w:t>
+      </w:r>
+      <w:proofErr w:type="spellStart"/>
+      <w:r>
+        <w:rPr>
+          <w:i/>
+          <w:iCs/>
+        </w:rPr>
+        <w:t>apidocs</w:t>
+      </w:r>
+      <w:proofErr w:type="spellEnd"/>
+      <w:r>
+        <w:rPr>
+          <w:i/>
+          <w:iCs/>
+        </w:rPr>
+        <w:t>/index.html</w:t>
+      </w:r>
+      <w:r>
+        <w:t xml:space="preserve"> si può accedere alla documentazione </w:t>
+      </w:r>
+      <w:proofErr w:type="spellStart"/>
+      <w:r>
+        <w:t>dell’adapter</w:t>
+      </w:r>
+      <w:proofErr w:type="spellEnd"/>
       <w:r>
         <w:t>;</w:t>
       </w:r>
@@ -130,11 +172,37 @@
         <w:t xml:space="preserve">Da </w:t>
       </w:r>
       <w:r>
-        <w:rPr>
-          <w:i/>
-          <w:iCs/>
-        </w:rPr>
-        <w:t>testdocs/surefire-report.html</w:t>
+        <w:t>/</w:t>
+      </w:r>
+      <w:proofErr w:type="spellStart"/>
+      <w:r>
+        <w:rPr>
+          <w:i/>
+          <w:iCs/>
+        </w:rPr>
+        <w:t>testapidocs</w:t>
+      </w:r>
+      <w:proofErr w:type="spellEnd"/>
+      <w:r>
+        <w:rPr>
+          <w:i/>
+          <w:iCs/>
+        </w:rPr>
+        <w:t>/</w:t>
+      </w:r>
+      <w:r>
+        <w:rPr>
+          <w:i/>
+          <w:iCs/>
+        </w:rPr>
+        <w:t>index</w:t>
+      </w:r>
+      <w:r>
+        <w:rPr>
+          <w:i/>
+          <w:iCs/>
+        </w:rPr>
+        <w:t>.html</w:t>
       </w:r>
       <w:r>
         <w:t xml:space="preserve"> si</w:t>
@@ -201,6 +269,7 @@
         </w:rPr>
         <w:t>/</w:t>
       </w:r>
+      <w:proofErr w:type="spellStart"/>
       <w:r>
         <w:rPr>
           <w:i/>
@@ -208,6 +277,7 @@
         </w:rPr>
         <w:t>src</w:t>
       </w:r>
+      <w:proofErr w:type="spellEnd"/>
       <w:r>
         <w:t xml:space="preserve"> contenente:</w:t>
       </w:r>
@@ -229,11 +299,21 @@
           <w:i/>
           <w:iCs/>
         </w:rPr>
-        <w:t>/myAdapter</w:t>
-      </w:r>
+        <w:t>/</w:t>
+      </w:r>
+      <w:proofErr w:type="spellStart"/>
+      <w:r>
+        <w:rPr>
+          <w:i/>
+          <w:iCs/>
+        </w:rPr>
+        <w:t>myAdapter</w:t>
+      </w:r>
+      <w:proofErr w:type="spellEnd"/>
       <w:r>
         <w:t xml:space="preserve"> contenente i file .java </w:t>
       </w:r>
+      <w:proofErr w:type="spellStart"/>
       <w:r>
         <w:rPr>
           <w:i/>
@@ -241,9 +321,11 @@
         </w:rPr>
         <w:t>HCollection</w:t>
       </w:r>
+      <w:proofErr w:type="spellEnd"/>
       <w:r>
         <w:t xml:space="preserve">, </w:t>
       </w:r>
+      <w:proofErr w:type="spellStart"/>
       <w:r>
         <w:rPr>
           <w:i/>
@@ -251,9 +333,11 @@
         </w:rPr>
         <w:t>HIterator</w:t>
       </w:r>
+      <w:proofErr w:type="spellEnd"/>
       <w:r>
         <w:t xml:space="preserve">, </w:t>
       </w:r>
+      <w:proofErr w:type="spellStart"/>
       <w:r>
         <w:rPr>
           <w:i/>
@@ -261,9 +345,11 @@
         </w:rPr>
         <w:t>HMap</w:t>
       </w:r>
+      <w:proofErr w:type="spellEnd"/>
       <w:r>
         <w:t xml:space="preserve">, </w:t>
       </w:r>
+      <w:proofErr w:type="spellStart"/>
       <w:r>
         <w:rPr>
           <w:i/>
@@ -271,9 +357,11 @@
         </w:rPr>
         <w:t>HSet</w:t>
       </w:r>
+      <w:proofErr w:type="spellEnd"/>
       <w:r>
         <w:t xml:space="preserve">, </w:t>
       </w:r>
+      <w:proofErr w:type="spellStart"/>
       <w:r>
         <w:rPr>
           <w:i/>
@@ -281,6 +369,7 @@
         </w:rPr>
         <w:t>MapAdatper</w:t>
       </w:r>
+      <w:proofErr w:type="spellEnd"/>
       <w:r>
         <w:t>;</w:t>
       </w:r>
@@ -302,39 +391,85 @@
           <w:i/>
           <w:iCs/>
         </w:rPr>
-        <w:t>/myTest</w:t>
-      </w:r>
+        <w:t>/</w:t>
+      </w:r>
+      <w:proofErr w:type="spellStart"/>
+      <w:r>
+        <w:rPr>
+          <w:i/>
+          <w:iCs/>
+        </w:rPr>
+        <w:t>myTest</w:t>
+      </w:r>
+      <w:proofErr w:type="spellEnd"/>
       <w:r>
         <w:t xml:space="preserve"> contenente i file di test .java </w:t>
       </w:r>
-      <w:r>
-        <w:rPr>
-          <w:i/>
-          <w:iCs/>
-        </w:rPr>
-        <w:t xml:space="preserve">MapAdapterEntrySetTest, </w:t>
-      </w:r>
-      <w:r>
-        <w:rPr>
-          <w:i/>
-          <w:iCs/>
-        </w:rPr>
-        <w:t xml:space="preserve">MapAdapterKeySetTest, </w:t>
-      </w:r>
-      <w:r>
-        <w:rPr>
-          <w:i/>
-          <w:iCs/>
-        </w:rPr>
-        <w:t xml:space="preserve">MapAdapterTest, </w:t>
-      </w:r>
-      <w:r>
-        <w:rPr>
-          <w:i/>
-          <w:iCs/>
-        </w:rPr>
-        <w:t xml:space="preserve">MapAdapterValuesCollectionTest, </w:t>
-      </w:r>
+      <w:proofErr w:type="spellStart"/>
+      <w:r>
+        <w:rPr>
+          <w:i/>
+          <w:iCs/>
+        </w:rPr>
+        <w:t>MapAdapterEntrySetTest</w:t>
+      </w:r>
+      <w:proofErr w:type="spellEnd"/>
+      <w:r>
+        <w:rPr>
+          <w:i/>
+          <w:iCs/>
+        </w:rPr>
+        <w:t xml:space="preserve">, </w:t>
+      </w:r>
+      <w:proofErr w:type="spellStart"/>
+      <w:r>
+        <w:rPr>
+          <w:i/>
+          <w:iCs/>
+        </w:rPr>
+        <w:t>MapAdapterKeySetTest</w:t>
+      </w:r>
+      <w:proofErr w:type="spellEnd"/>
+      <w:r>
+        <w:rPr>
+          <w:i/>
+          <w:iCs/>
+        </w:rPr>
+        <w:t xml:space="preserve">, </w:t>
+      </w:r>
+      <w:proofErr w:type="spellStart"/>
+      <w:r>
+        <w:rPr>
+          <w:i/>
+          <w:iCs/>
+        </w:rPr>
+        <w:t>MapAdapterTest</w:t>
+      </w:r>
+      <w:proofErr w:type="spellEnd"/>
+      <w:r>
+        <w:rPr>
+          <w:i/>
+          <w:iCs/>
+        </w:rPr>
+        <w:t xml:space="preserve">, </w:t>
+      </w:r>
+      <w:proofErr w:type="spellStart"/>
+      <w:r>
+        <w:rPr>
+          <w:i/>
+          <w:iCs/>
+        </w:rPr>
+        <w:t>MapAdapterValuesCollectionTest</w:t>
+      </w:r>
+      <w:proofErr w:type="spellEnd"/>
+      <w:r>
+        <w:rPr>
+          <w:i/>
+          <w:iCs/>
+        </w:rPr>
+        <w:t xml:space="preserve">, </w:t>
+      </w:r>
+      <w:proofErr w:type="spellStart"/>
       <w:r>
         <w:rPr>
           <w:i/>
@@ -342,6 +477,7 @@
         </w:rPr>
         <w:t>TestRunner</w:t>
       </w:r>
+      <w:proofErr w:type="spellEnd"/>
       <w:r>
         <w:t>.</w:t>
       </w:r>
@@ -363,8 +499,17 @@
           <w:i/>
           <w:iCs/>
         </w:rPr>
-        <w:t>/matcher</w:t>
-      </w:r>
+        <w:t>/</w:t>
+      </w:r>
+      <w:proofErr w:type="spellStart"/>
+      <w:r>
+        <w:rPr>
+          <w:i/>
+          <w:iCs/>
+        </w:rPr>
+        <w:t>matcher</w:t>
+      </w:r>
+      <w:proofErr w:type="spellEnd"/>
       <w:r>
         <w:t xml:space="preserve"> contenente le librerie utilizzate</w:t>
       </w:r>
@@ -396,7 +541,6 @@
         <w:rPr>
           <w:i/>
           <w:iCs/>
-          <w:color w:val="EEFFFF"/>
           <w:sz w:val="18"/>
           <w:szCs w:val="18"/>
           <w:lang w:val="en-US" w:eastAsia="it-IT"/>
@@ -410,16 +554,183 @@
           <w:szCs w:val="18"/>
           <w:lang w:val="en-US" w:eastAsia="it-IT"/>
         </w:rPr>
-        <w:t>java -cp ".\matcher\junit-4.13.jar;.\matcher\hamcrest-core-1.3.jar;target" org.junit.runner.JUnitCore myTest.TestRunner</w:t>
+        <w:t>java -cp "</w:t>
+      </w:r>
+      <w:proofErr w:type="gramStart"/>
+      <w:r>
+        <w:rPr>
+          <w:i/>
+          <w:iCs/>
+          <w:sz w:val="18"/>
+          <w:szCs w:val="18"/>
+          <w:lang w:val="en-US" w:eastAsia="it-IT"/>
+        </w:rPr>
+        <w:t>.\matcher\junit-4.13.jar;.\matcher\hamcrest-core-1.3.jar</w:t>
+      </w:r>
+      <w:proofErr w:type="gramEnd"/>
+      <w:r>
+        <w:rPr>
+          <w:i/>
+          <w:iCs/>
+          <w:sz w:val="18"/>
+          <w:szCs w:val="18"/>
+          <w:lang w:val="en-US" w:eastAsia="it-IT"/>
+        </w:rPr>
+        <w:t xml:space="preserve">;target" </w:t>
+      </w:r>
+      <w:proofErr w:type="spellStart"/>
+      <w:r>
+        <w:rPr>
+          <w:i/>
+          <w:iCs/>
+          <w:sz w:val="18"/>
+          <w:szCs w:val="18"/>
+          <w:lang w:val="en-US" w:eastAsia="it-IT"/>
+        </w:rPr>
+        <w:t>org.junit.runner.JUnitCore</w:t>
+      </w:r>
+      <w:proofErr w:type="spellEnd"/>
+      <w:r>
+        <w:rPr>
+          <w:i/>
+          <w:iCs/>
+          <w:sz w:val="18"/>
+          <w:szCs w:val="18"/>
+          <w:lang w:val="en-US" w:eastAsia="it-IT"/>
+        </w:rPr>
+        <w:t xml:space="preserve"> </w:t>
+      </w:r>
+      <w:proofErr w:type="spellStart"/>
+      <w:r>
+        <w:rPr>
+          <w:i/>
+          <w:iCs/>
+          <w:sz w:val="18"/>
+          <w:szCs w:val="18"/>
+          <w:lang w:val="en-US" w:eastAsia="it-IT"/>
+        </w:rPr>
+        <w:t>myTest.TestRunner</w:t>
+      </w:r>
+      <w:proofErr w:type="spellEnd"/>
+    </w:p>
+    <w:p>
+      <w:pPr>
+        <w:rPr>
+          <w:lang w:val="en-US"/>
+        </w:rPr>
+      </w:pPr>
+    </w:p>
+    <w:p>
+      <w:pPr>
+        <w:rPr>
+          <w:lang w:val="en-US"/>
+        </w:rPr>
+      </w:pPr>
+    </w:p>
+    <w:p>
+      <w:pPr>
+        <w:rPr>
+          <w:lang w:val="en-US"/>
+        </w:rPr>
+      </w:pPr>
+      <w:r>
+        <w:rPr>
+          <w:lang w:val="en-US"/>
+        </w:rPr>
+        <w:t xml:space="preserve">Per </w:t>
+      </w:r>
+      <w:proofErr w:type="spellStart"/>
+      <w:r>
+        <w:rPr>
+          <w:lang w:val="en-US"/>
+        </w:rPr>
+        <w:t>informazioni</w:t>
+      </w:r>
+      <w:proofErr w:type="spellEnd"/>
+      <w:r>
+        <w:rPr>
+          <w:lang w:val="en-US"/>
+        </w:rPr>
+        <w:t xml:space="preserve"> </w:t>
+      </w:r>
+      <w:proofErr w:type="spellStart"/>
+      <w:r>
+        <w:rPr>
+          <w:lang w:val="en-US"/>
+        </w:rPr>
+        <w:t>aggiuntive</w:t>
+      </w:r>
+      <w:proofErr w:type="spellEnd"/>
+      <w:r>
+        <w:rPr>
+          <w:lang w:val="en-US"/>
+        </w:rPr>
+        <w:t xml:space="preserve"> </w:t>
+      </w:r>
+      <w:proofErr w:type="spellStart"/>
+      <w:r>
+        <w:rPr>
+          <w:lang w:val="en-US"/>
+        </w:rPr>
+        <w:t>consultare</w:t>
+      </w:r>
+      <w:proofErr w:type="spellEnd"/>
+      <w:r>
+        <w:rPr>
+          <w:lang w:val="en-US"/>
+        </w:rPr>
+        <w:t xml:space="preserve"> la repository </w:t>
+      </w:r>
+      <w:proofErr w:type="spellStart"/>
+      <w:r>
+        <w:rPr>
+          <w:lang w:val="en-US"/>
+        </w:rPr>
+        <w:t>Github</w:t>
+      </w:r>
+      <w:proofErr w:type="spellEnd"/>
+      <w:r>
+        <w:rPr>
+          <w:lang w:val="en-US"/>
+        </w:rPr>
+        <w:t xml:space="preserve"> del </w:t>
+      </w:r>
+      <w:proofErr w:type="spellStart"/>
+      <w:r>
+        <w:rPr>
+          <w:lang w:val="en-US"/>
+        </w:rPr>
+        <w:t>progetto</w:t>
+      </w:r>
+      <w:proofErr w:type="spellEnd"/>
+      <w:r>
+        <w:rPr>
+          <w:lang w:val="en-US"/>
+        </w:rPr>
+        <w:t>:</w:t>
       </w:r>
     </w:p>
     <w:p>
       <w:pPr>
         <w:jc w:val="center"/>
         <w:rPr>
+          <w:i/>
+          <w:iCs/>
+          <w:sz w:val="18"/>
+          <w:szCs w:val="18"/>
           <w:lang w:val="en-US"/>
         </w:rPr>
       </w:pPr>
+      <w:r>
+        <w:rPr>
+          <w:i/>
+          <w:iCs/>
+          <w:sz w:val="18"/>
+          <w:szCs w:val="18"/>
+          <w:lang w:val="en-US"/>
+        </w:rPr>
+        <w:t>https://github.com/RaffaBux/Homework-1-IDS-jul23.git</w:t>
+      </w:r>
     </w:p>
     <w:sectPr>
       <w:pgSz w:w="11906" w:h="16838"/>

</xml_diff>